<commit_message>
Mise à jour de la fiche de suivis
</commit_message>
<xml_diff>
--- a/1 - Dossier documents projet/Fiche de suivi.docx
+++ b/1 - Dossier documents projet/Fiche de suivi.docx
@@ -5,14 +5,44 @@
   <w:body>
     <w:p>
       <w:pPr>
+        <w:pStyle w:val="Citationintense"/>
+        <w:rPr>
+          <w:sz w:val="32"/>
+          <w:lang w:val="fr-FR"/>
+        </w:rPr>
+      </w:pPr>
+      <w:bookmarkStart w:id="0" w:name="_GoBack"/>
+      <w:bookmarkEnd w:id="0"/>
+      <w:r>
+        <w:rPr>
+          <w:sz w:val="32"/>
+          <w:lang w:val="fr-FR"/>
+        </w:rPr>
+        <w:t>Fiche de suivis</w:t>
+      </w:r>
+    </w:p>
+    <w:p>
+      <w:pPr>
+        <w:rPr>
+          <w:lang w:val="fr-FR"/>
+        </w:rPr>
+      </w:pPr>
+    </w:p>
+    <w:p>
+      <w:pPr>
+        <w:rPr>
+          <w:lang w:val="fr-FR"/>
+        </w:rPr>
+      </w:pPr>
+    </w:p>
+    <w:p>
+      <w:pPr>
         <w:pStyle w:val="Titre2"/>
         <w:contextualSpacing w:val="0"/>
         <w:rPr>
           <w:lang w:val="fr-FR"/>
         </w:rPr>
       </w:pPr>
-      <w:bookmarkStart w:id="0" w:name="_i406ortrx1eh" w:colFirst="0" w:colLast="0"/>
-      <w:bookmarkEnd w:id="0"/>
       <w:r>
         <w:rPr>
           <w:u w:val="single"/>
@@ -450,7 +480,6 @@
         <w:rPr>
           <w:lang w:val="fr-FR"/>
         </w:rPr>
-        <w:lastRenderedPageBreak/>
         <w:t>POC</w:t>
       </w:r>
       <w:proofErr w:type="spellEnd"/>
@@ -1068,6 +1097,7 @@
         <w:rPr>
           <w:lang w:val="fr-FR"/>
         </w:rPr>
+        <w:lastRenderedPageBreak/>
         <w:t>Yvar</w:t>
       </w:r>
       <w:proofErr w:type="spellEnd"/>
@@ -1418,27 +1448,13 @@
           <w:u w:val="single"/>
           <w:lang w:val="fr-FR"/>
         </w:rPr>
-        <w:t>vendredi</w:t>
+        <w:t>vendredi 09</w:t>
       </w:r>
       <w:r>
         <w:rPr>
           <w:u w:val="single"/>
           <w:lang w:val="fr-FR"/>
         </w:rPr>
-        <w:t xml:space="preserve"> </w:t>
-      </w:r>
-      <w:r>
-        <w:rPr>
-          <w:u w:val="single"/>
-          <w:lang w:val="fr-FR"/>
-        </w:rPr>
-        <w:t>09</w:t>
-      </w:r>
-      <w:r>
-        <w:rPr>
-          <w:u w:val="single"/>
-          <w:lang w:val="fr-FR"/>
-        </w:rPr>
         <w:t>/12/2016:</w:t>
       </w:r>
     </w:p>
@@ -1505,8 +1521,6 @@
         </w:rPr>
         <w:tab/>
       </w:r>
-      <w:bookmarkStart w:id="6" w:name="_GoBack"/>
-      <w:bookmarkEnd w:id="6"/>
     </w:p>
     <w:p>
       <w:pPr>
@@ -1537,10 +1551,39 @@
     </w:p>
     <w:p>
       <w:pPr>
-        <w:rPr>
-          <w:lang w:val="fr-FR"/>
-        </w:rPr>
-      </w:pPr>
+        <w:pStyle w:val="Paragraphedeliste"/>
+        <w:numPr>
+          <w:ilvl w:val="0"/>
+          <w:numId w:val="5"/>
+        </w:numPr>
+        <w:rPr>
+          <w:lang w:val="fr-FR"/>
+        </w:rPr>
+      </w:pPr>
+      <w:r>
+        <w:rPr>
+          <w:lang w:val="fr-FR"/>
+        </w:rPr>
+        <w:t>Préparation de tous les Livrables</w:t>
+      </w:r>
+    </w:p>
+    <w:p>
+      <w:pPr>
+        <w:pStyle w:val="Paragraphedeliste"/>
+        <w:numPr>
+          <w:ilvl w:val="0"/>
+          <w:numId w:val="5"/>
+        </w:numPr>
+        <w:rPr>
+          <w:lang w:val="fr-FR"/>
+        </w:rPr>
+      </w:pPr>
+      <w:r>
+        <w:rPr>
+          <w:lang w:val="fr-FR"/>
+        </w:rPr>
+        <w:t>Restructuration du Git Hub pour bien le présenter</w:t>
+      </w:r>
     </w:p>
     <w:p>
       <w:pPr>
@@ -1579,10 +1622,21 @@
     </w:p>
     <w:p>
       <w:pPr>
-        <w:rPr>
-          <w:lang w:val="fr-FR"/>
-        </w:rPr>
-      </w:pPr>
+        <w:pStyle w:val="Paragraphedeliste"/>
+        <w:numPr>
+          <w:ilvl w:val="0"/>
+          <w:numId w:val="5"/>
+        </w:numPr>
+        <w:rPr>
+          <w:lang w:val="fr-FR"/>
+        </w:rPr>
+      </w:pPr>
+      <w:r>
+        <w:rPr>
+          <w:lang w:val="fr-FR"/>
+        </w:rPr>
+        <w:t>Dernières corrections des scripts</w:t>
+      </w:r>
     </w:p>
     <w:p>
       <w:pPr>
@@ -1613,13 +1667,14 @@
           <w:lang w:val="fr-FR"/>
         </w:rPr>
       </w:pPr>
-      <w:bookmarkStart w:id="7" w:name="_mwthd0k8pef3" w:colFirst="0" w:colLast="0"/>
-      <w:bookmarkEnd w:id="7"/>
+      <w:bookmarkStart w:id="6" w:name="_mwthd0k8pef3" w:colFirst="0" w:colLast="0"/>
+      <w:bookmarkEnd w:id="6"/>
       <w:r>
         <w:rPr>
           <w:u w:val="single"/>
           <w:lang w:val="fr-FR"/>
         </w:rPr>
+        <w:lastRenderedPageBreak/>
         <w:t>Bilan de groupe:</w:t>
       </w:r>
     </w:p>
@@ -1640,84 +1695,20 @@
         <w:rPr>
           <w:lang w:val="fr-FR"/>
         </w:rPr>
-        <w:t xml:space="preserve">Atout: </w:t>
-      </w:r>
-    </w:p>
-    <w:p>
-      <w:pPr>
-        <w:rPr>
-          <w:lang w:val="fr-FR"/>
-        </w:rPr>
-      </w:pPr>
-    </w:p>
-    <w:p>
-      <w:pPr>
-        <w:rPr>
-          <w:lang w:val="fr-FR"/>
-        </w:rPr>
-      </w:pPr>
-    </w:p>
-    <w:p>
-      <w:pPr>
-        <w:rPr>
-          <w:lang w:val="fr-FR"/>
-        </w:rPr>
-      </w:pPr>
-      <w:r>
-        <w:rPr>
-          <w:lang w:val="fr-FR"/>
-        </w:rPr>
-        <w:t xml:space="preserve">Problèmes rencontrés: </w:t>
-      </w:r>
-    </w:p>
-    <w:p>
-      <w:pPr>
-        <w:rPr>
-          <w:lang w:val="fr-FR"/>
-        </w:rPr>
-      </w:pPr>
-    </w:p>
-    <w:p>
-      <w:pPr>
-        <w:rPr>
-          <w:lang w:val="fr-FR"/>
-        </w:rPr>
-      </w:pPr>
-    </w:p>
-    <w:p>
-      <w:pPr>
-        <w:rPr>
-          <w:lang w:val="fr-FR"/>
-        </w:rPr>
-      </w:pPr>
-    </w:p>
-    <w:p>
-      <w:pPr>
-        <w:rPr>
-          <w:lang w:val="fr-FR"/>
-        </w:rPr>
-      </w:pPr>
-    </w:p>
-    <w:p>
-      <w:pPr>
-        <w:rPr>
-          <w:lang w:val="fr-FR"/>
-        </w:rPr>
-      </w:pPr>
-    </w:p>
-    <w:p>
-      <w:pPr>
-        <w:rPr>
-          <w:lang w:val="fr-FR"/>
-        </w:rPr>
-      </w:pPr>
-    </w:p>
-    <w:p>
-      <w:pPr>
-        <w:rPr>
-          <w:lang w:val="fr-FR"/>
-        </w:rPr>
-      </w:pPr>
+        <w:t>Le projet s’est déroulé du mieux que nous pouvions, malheureusement nous avons eu quelques difficultés concernant certains m</w:t>
+      </w:r>
+      <w:r>
+        <w:rPr>
+          <w:lang w:val="fr-FR"/>
+        </w:rPr>
+        <w:t>embres du groupe, mais au final</w:t>
+      </w:r>
+      <w:r>
+        <w:rPr>
+          <w:lang w:val="fr-FR"/>
+        </w:rPr>
+        <w:t xml:space="preserve"> les parties étaient plutôt complètent pour offrir une démonstration stable.</w:t>
+      </w:r>
     </w:p>
     <w:p>
       <w:pPr>
@@ -1727,8 +1718,8 @@
           <w:lang w:val="fr-FR"/>
         </w:rPr>
       </w:pPr>
-      <w:bookmarkStart w:id="8" w:name="_qu0kag3fkr57" w:colFirst="0" w:colLast="0"/>
-      <w:bookmarkEnd w:id="8"/>
+      <w:bookmarkStart w:id="7" w:name="_qu0kag3fkr57" w:colFirst="0" w:colLast="0"/>
+      <w:bookmarkEnd w:id="7"/>
       <w:r>
         <w:rPr>
           <w:u w:val="single"/>
@@ -1738,11 +1729,72 @@
       </w:r>
     </w:p>
     <w:p>
-      <w:pPr>
-        <w:rPr>
-          <w:lang w:val="fr-FR"/>
-        </w:rPr>
-      </w:pPr>
+      <w:proofErr w:type="spellStart"/>
+      <w:r>
+        <w:t>Ce</w:t>
+      </w:r>
+      <w:proofErr w:type="spellEnd"/>
+      <w:r>
+        <w:t xml:space="preserve"> </w:t>
+      </w:r>
+      <w:proofErr w:type="spellStart"/>
+      <w:r>
+        <w:t>projet</w:t>
+      </w:r>
+      <w:proofErr w:type="spellEnd"/>
+      <w:r>
+        <w:t xml:space="preserve"> </w:t>
+      </w:r>
+      <w:proofErr w:type="spellStart"/>
+      <w:r>
+        <w:t>m'a</w:t>
+      </w:r>
+      <w:proofErr w:type="spellEnd"/>
+      <w:r>
+        <w:t xml:space="preserve"> fait </w:t>
+      </w:r>
+      <w:proofErr w:type="spellStart"/>
+      <w:r>
+        <w:t>prendre</w:t>
+      </w:r>
+      <w:proofErr w:type="spellEnd"/>
+      <w:r>
+        <w:t xml:space="preserve"> </w:t>
+      </w:r>
+      <w:proofErr w:type="spellStart"/>
+      <w:r>
+        <w:t>réellement</w:t>
+      </w:r>
+      <w:proofErr w:type="spellEnd"/>
+      <w:r>
+        <w:t xml:space="preserve"> conscience de </w:t>
+      </w:r>
+      <w:proofErr w:type="spellStart"/>
+      <w:proofErr w:type="gramStart"/>
+      <w:r>
+        <w:t>mon</w:t>
+      </w:r>
+      <w:proofErr w:type="spellEnd"/>
+      <w:proofErr w:type="gramEnd"/>
+      <w:r>
+        <w:t xml:space="preserve"> </w:t>
+      </w:r>
+      <w:proofErr w:type="spellStart"/>
+      <w:r>
+        <w:t>manque</w:t>
+      </w:r>
+      <w:proofErr w:type="spellEnd"/>
+      <w:r>
+        <w:t xml:space="preserve"> de </w:t>
+      </w:r>
+      <w:proofErr w:type="spellStart"/>
+      <w:r>
+        <w:t>sérieux</w:t>
+      </w:r>
+      <w:proofErr w:type="spellEnd"/>
+      <w:r>
+        <w:t xml:space="preserve"> et de travail.</w:t>
+      </w:r>
     </w:p>
     <w:p>
       <w:pPr>
@@ -1752,14 +1804,351 @@
           <w:lang w:val="fr-FR"/>
         </w:rPr>
       </w:pPr>
-      <w:bookmarkStart w:id="9" w:name="_mix5tui14rwb" w:colFirst="0" w:colLast="0"/>
-      <w:bookmarkEnd w:id="9"/>
+      <w:bookmarkStart w:id="8" w:name="_mix5tui14rwb" w:colFirst="0" w:colLast="0"/>
+      <w:bookmarkEnd w:id="8"/>
       <w:r>
         <w:rPr>
           <w:u w:val="single"/>
           <w:lang w:val="fr-FR"/>
         </w:rPr>
         <w:t>Bilan Cédric:</w:t>
+      </w:r>
+    </w:p>
+    <w:p>
+      <w:pPr>
+        <w:pStyle w:val="NormalWeb"/>
+        <w:spacing w:before="0" w:beforeAutospacing="0" w:after="0" w:afterAutospacing="0"/>
+        <w:rPr>
+          <w:lang w:val="fr-FR"/>
+        </w:rPr>
+      </w:pPr>
+      <w:r>
+        <w:rPr>
+          <w:rFonts w:ascii="Arial" w:hAnsi="Arial" w:cs="Arial"/>
+          <w:sz w:val="22"/>
+          <w:szCs w:val="22"/>
+          <w:lang w:val="fr-FR"/>
+        </w:rPr>
+        <w:t xml:space="preserve">J’ai beaucoup aimé ce projet, il </w:t>
+      </w:r>
+      <w:proofErr w:type="spellStart"/>
+      <w:r>
+        <w:rPr>
+          <w:rFonts w:ascii="Arial" w:hAnsi="Arial" w:cs="Arial"/>
+          <w:sz w:val="22"/>
+          <w:szCs w:val="22"/>
+        </w:rPr>
+        <w:t>m’a</w:t>
+      </w:r>
+      <w:proofErr w:type="spellEnd"/>
+      <w:r>
+        <w:rPr>
+          <w:rFonts w:ascii="Arial" w:hAnsi="Arial" w:cs="Arial"/>
+          <w:sz w:val="22"/>
+          <w:szCs w:val="22"/>
+          <w:lang w:val="fr-FR"/>
+        </w:rPr>
+        <w:t xml:space="preserve"> permis d’approfondir mes </w:t>
+      </w:r>
+      <w:proofErr w:type="spellStart"/>
+      <w:r>
+        <w:rPr>
+          <w:rFonts w:ascii="Arial" w:hAnsi="Arial" w:cs="Arial"/>
+          <w:sz w:val="22"/>
+          <w:szCs w:val="22"/>
+        </w:rPr>
+        <w:t>connaissances</w:t>
+      </w:r>
+      <w:proofErr w:type="spellEnd"/>
+      <w:r>
+        <w:rPr>
+          <w:rFonts w:ascii="Arial" w:hAnsi="Arial" w:cs="Arial"/>
+          <w:sz w:val="22"/>
+          <w:szCs w:val="22"/>
+        </w:rPr>
+        <w:t xml:space="preserve"> </w:t>
+      </w:r>
+      <w:proofErr w:type="spellStart"/>
+      <w:r>
+        <w:rPr>
+          <w:rFonts w:ascii="Arial" w:hAnsi="Arial" w:cs="Arial"/>
+          <w:sz w:val="22"/>
+          <w:szCs w:val="22"/>
+        </w:rPr>
+        <w:t>dans</w:t>
+      </w:r>
+      <w:proofErr w:type="spellEnd"/>
+      <w:r>
+        <w:rPr>
+          <w:rFonts w:ascii="Arial" w:hAnsi="Arial" w:cs="Arial"/>
+          <w:sz w:val="22"/>
+          <w:szCs w:val="22"/>
+        </w:rPr>
+        <w:t xml:space="preserve"> </w:t>
+      </w:r>
+      <w:proofErr w:type="spellStart"/>
+      <w:r>
+        <w:rPr>
+          <w:rFonts w:ascii="Arial" w:hAnsi="Arial" w:cs="Arial"/>
+          <w:sz w:val="22"/>
+          <w:szCs w:val="22"/>
+        </w:rPr>
+        <w:t>l’environnement</w:t>
+      </w:r>
+      <w:proofErr w:type="spellEnd"/>
+      <w:r>
+        <w:rPr>
+          <w:rFonts w:ascii="Arial" w:hAnsi="Arial" w:cs="Arial"/>
+          <w:sz w:val="22"/>
+          <w:szCs w:val="22"/>
+        </w:rPr>
+        <w:t xml:space="preserve"> Linux et de </w:t>
+      </w:r>
+      <w:proofErr w:type="spellStart"/>
+      <w:r>
+        <w:rPr>
+          <w:rFonts w:ascii="Arial" w:hAnsi="Arial" w:cs="Arial"/>
+          <w:sz w:val="22"/>
+          <w:szCs w:val="22"/>
+        </w:rPr>
+        <w:t>mettre</w:t>
+      </w:r>
+      <w:proofErr w:type="spellEnd"/>
+      <w:r>
+        <w:rPr>
+          <w:rFonts w:ascii="Arial" w:hAnsi="Arial" w:cs="Arial"/>
+          <w:sz w:val="22"/>
+          <w:szCs w:val="22"/>
+        </w:rPr>
+        <w:t xml:space="preserve"> en place un </w:t>
+      </w:r>
+      <w:proofErr w:type="spellStart"/>
+      <w:r>
+        <w:rPr>
+          <w:rFonts w:ascii="Arial" w:hAnsi="Arial" w:cs="Arial"/>
+          <w:sz w:val="22"/>
+          <w:szCs w:val="22"/>
+        </w:rPr>
+        <w:t>serveur</w:t>
+      </w:r>
+      <w:proofErr w:type="spellEnd"/>
+      <w:r>
+        <w:rPr>
+          <w:rFonts w:ascii="Arial" w:hAnsi="Arial" w:cs="Arial"/>
+          <w:sz w:val="22"/>
+          <w:szCs w:val="22"/>
+        </w:rPr>
+        <w:t xml:space="preserve"> DNS </w:t>
+      </w:r>
+      <w:proofErr w:type="spellStart"/>
+      <w:r>
+        <w:rPr>
+          <w:rFonts w:ascii="Arial" w:hAnsi="Arial" w:cs="Arial"/>
+          <w:sz w:val="22"/>
+          <w:szCs w:val="22"/>
+        </w:rPr>
+        <w:t>ainsi</w:t>
+      </w:r>
+      <w:proofErr w:type="spellEnd"/>
+      <w:r>
+        <w:rPr>
+          <w:rFonts w:ascii="Arial" w:hAnsi="Arial" w:cs="Arial"/>
+          <w:sz w:val="22"/>
+          <w:szCs w:val="22"/>
+        </w:rPr>
+        <w:t xml:space="preserve"> </w:t>
+      </w:r>
+      <w:proofErr w:type="spellStart"/>
+      <w:r>
+        <w:rPr>
+          <w:rFonts w:ascii="Arial" w:hAnsi="Arial" w:cs="Arial"/>
+          <w:sz w:val="22"/>
+          <w:szCs w:val="22"/>
+        </w:rPr>
+        <w:t>que</w:t>
+      </w:r>
+      <w:proofErr w:type="spellEnd"/>
+      <w:r>
+        <w:rPr>
+          <w:rFonts w:ascii="Arial" w:hAnsi="Arial" w:cs="Arial"/>
+          <w:sz w:val="22"/>
+          <w:szCs w:val="22"/>
+        </w:rPr>
+        <w:t xml:space="preserve"> des </w:t>
+      </w:r>
+      <w:proofErr w:type="spellStart"/>
+      <w:r>
+        <w:rPr>
+          <w:rFonts w:ascii="Arial" w:hAnsi="Arial" w:cs="Arial"/>
+          <w:sz w:val="22"/>
+          <w:szCs w:val="22"/>
+        </w:rPr>
+        <w:t>virtualhosts</w:t>
+      </w:r>
+      <w:proofErr w:type="spellEnd"/>
+      <w:r>
+        <w:rPr>
+          <w:rFonts w:ascii="Arial" w:hAnsi="Arial" w:cs="Arial"/>
+          <w:sz w:val="22"/>
+          <w:szCs w:val="22"/>
+        </w:rPr>
+        <w:t xml:space="preserve"> pour </w:t>
+      </w:r>
+      <w:proofErr w:type="spellStart"/>
+      <w:r>
+        <w:rPr>
+          <w:rFonts w:ascii="Arial" w:hAnsi="Arial" w:cs="Arial"/>
+          <w:sz w:val="22"/>
+          <w:szCs w:val="22"/>
+        </w:rPr>
+        <w:t>afficher</w:t>
+      </w:r>
+      <w:proofErr w:type="spellEnd"/>
+      <w:r>
+        <w:rPr>
+          <w:rFonts w:ascii="Arial" w:hAnsi="Arial" w:cs="Arial"/>
+          <w:sz w:val="22"/>
+          <w:szCs w:val="22"/>
+        </w:rPr>
+        <w:t xml:space="preserve"> </w:t>
+      </w:r>
+      <w:proofErr w:type="spellStart"/>
+      <w:r>
+        <w:rPr>
+          <w:rFonts w:ascii="Arial" w:hAnsi="Arial" w:cs="Arial"/>
+          <w:sz w:val="22"/>
+          <w:szCs w:val="22"/>
+        </w:rPr>
+        <w:t>différentes</w:t>
+      </w:r>
+      <w:proofErr w:type="spellEnd"/>
+      <w:r>
+        <w:rPr>
+          <w:rFonts w:ascii="Arial" w:hAnsi="Arial" w:cs="Arial"/>
+          <w:sz w:val="22"/>
+          <w:szCs w:val="22"/>
+        </w:rPr>
+        <w:t xml:space="preserve"> pages en </w:t>
+      </w:r>
+      <w:proofErr w:type="spellStart"/>
+      <w:r>
+        <w:rPr>
+          <w:rFonts w:ascii="Arial" w:hAnsi="Arial" w:cs="Arial"/>
+          <w:sz w:val="22"/>
+          <w:szCs w:val="22"/>
+        </w:rPr>
+        <w:t>fonction</w:t>
+      </w:r>
+      <w:proofErr w:type="spellEnd"/>
+      <w:r>
+        <w:rPr>
+          <w:rFonts w:ascii="Arial" w:hAnsi="Arial" w:cs="Arial"/>
+          <w:sz w:val="22"/>
+          <w:szCs w:val="22"/>
+        </w:rPr>
+        <w:t xml:space="preserve"> du nom de site </w:t>
+      </w:r>
+      <w:proofErr w:type="spellStart"/>
+      <w:r>
+        <w:rPr>
+          <w:rFonts w:ascii="Arial" w:hAnsi="Arial" w:cs="Arial"/>
+          <w:sz w:val="22"/>
+          <w:szCs w:val="22"/>
+        </w:rPr>
+        <w:t>tapé</w:t>
+      </w:r>
+      <w:proofErr w:type="spellEnd"/>
+      <w:r>
+        <w:rPr>
+          <w:rFonts w:ascii="Arial" w:hAnsi="Arial" w:cs="Arial"/>
+          <w:sz w:val="22"/>
+          <w:szCs w:val="22"/>
+        </w:rPr>
+        <w:t xml:space="preserve"> </w:t>
+      </w:r>
+      <w:proofErr w:type="spellStart"/>
+      <w:r>
+        <w:rPr>
+          <w:rFonts w:ascii="Arial" w:hAnsi="Arial" w:cs="Arial"/>
+          <w:sz w:val="22"/>
+          <w:szCs w:val="22"/>
+        </w:rPr>
+        <w:t>dans</w:t>
+      </w:r>
+      <w:proofErr w:type="spellEnd"/>
+      <w:r>
+        <w:rPr>
+          <w:rFonts w:ascii="Arial" w:hAnsi="Arial" w:cs="Arial"/>
+          <w:sz w:val="22"/>
+          <w:szCs w:val="22"/>
+        </w:rPr>
+        <w:t xml:space="preserve"> le </w:t>
+      </w:r>
+      <w:proofErr w:type="spellStart"/>
+      <w:r>
+        <w:rPr>
+          <w:rFonts w:ascii="Arial" w:hAnsi="Arial" w:cs="Arial"/>
+          <w:sz w:val="22"/>
+          <w:szCs w:val="22"/>
+        </w:rPr>
+        <w:t>navigateur</w:t>
+      </w:r>
+      <w:proofErr w:type="spellEnd"/>
+      <w:r>
+        <w:rPr>
+          <w:rFonts w:ascii="Arial" w:hAnsi="Arial" w:cs="Arial"/>
+          <w:sz w:val="22"/>
+          <w:szCs w:val="22"/>
+          <w:lang w:val="fr-FR"/>
+        </w:rPr>
+        <w:t xml:space="preserve">. </w:t>
+      </w:r>
+      <w:r>
+        <w:rPr>
+          <w:rFonts w:ascii="Arial" w:hAnsi="Arial" w:cs="Arial"/>
+          <w:sz w:val="22"/>
+          <w:szCs w:val="22"/>
+        </w:rPr>
+        <w:t>J</w:t>
+      </w:r>
+      <w:r>
+        <w:rPr>
+          <w:rFonts w:ascii="Arial" w:hAnsi="Arial" w:cs="Arial"/>
+          <w:sz w:val="22"/>
+          <w:szCs w:val="22"/>
+          <w:lang w:val="fr-FR"/>
+        </w:rPr>
+        <w:t xml:space="preserve">’ai trouvé </w:t>
+      </w:r>
+      <w:proofErr w:type="gramStart"/>
+      <w:r>
+        <w:rPr>
+          <w:rFonts w:ascii="Arial" w:hAnsi="Arial" w:cs="Arial"/>
+          <w:sz w:val="22"/>
+          <w:szCs w:val="22"/>
+          <w:lang w:val="fr-FR"/>
+        </w:rPr>
+        <w:t>ce</w:t>
+      </w:r>
+      <w:proofErr w:type="gramEnd"/>
+      <w:r>
+        <w:rPr>
+          <w:rFonts w:ascii="Arial" w:hAnsi="Arial" w:cs="Arial"/>
+          <w:sz w:val="22"/>
+          <w:szCs w:val="22"/>
+          <w:lang w:val="fr-FR"/>
+        </w:rPr>
+        <w:t xml:space="preserve"> projet intéressant dans l’ensemble</w:t>
+      </w:r>
+      <w:r>
+        <w:rPr>
+          <w:rFonts w:ascii="Arial" w:hAnsi="Arial" w:cs="Arial"/>
+          <w:color w:val="000000"/>
+          <w:sz w:val="22"/>
+          <w:szCs w:val="22"/>
+          <w:lang w:val="fr-FR"/>
+        </w:rPr>
+        <w:t>.</w:t>
       </w:r>
     </w:p>
     <w:p>
@@ -1784,8 +2173,8 @@
           <w:lang w:val="fr-FR"/>
         </w:rPr>
       </w:pPr>
-      <w:bookmarkStart w:id="10" w:name="_fd6wj544tt21" w:colFirst="0" w:colLast="0"/>
-      <w:bookmarkEnd w:id="10"/>
+      <w:bookmarkStart w:id="9" w:name="_fd6wj544tt21" w:colFirst="0" w:colLast="0"/>
+      <w:bookmarkEnd w:id="9"/>
       <w:r>
         <w:rPr>
           <w:u w:val="single"/>
@@ -1816,6 +2205,233 @@
           <w:lang w:val="fr-FR"/>
         </w:rPr>
       </w:pPr>
+      <w:r>
+        <w:rPr>
+          <w:lang w:val="fr-FR"/>
+        </w:rPr>
+        <w:t>Ma</w:t>
+      </w:r>
+      <w:r>
+        <w:rPr>
+          <w:lang w:val="fr-FR"/>
+        </w:rPr>
+        <w:t xml:space="preserve"> semaine de projet s'est finalement bien passé</w:t>
+      </w:r>
+      <w:r>
+        <w:rPr>
+          <w:lang w:val="fr-FR"/>
+        </w:rPr>
+        <w:t>e</w:t>
+      </w:r>
+      <w:r>
+        <w:rPr>
+          <w:lang w:val="fr-FR"/>
+        </w:rPr>
+        <w:t xml:space="preserve">, même si elle a été un peu </w:t>
+      </w:r>
+      <w:r>
+        <w:rPr>
+          <w:lang w:val="fr-FR"/>
+        </w:rPr>
+        <w:t>interrompue</w:t>
+      </w:r>
+      <w:r>
+        <w:rPr>
+          <w:lang w:val="fr-FR"/>
+        </w:rPr>
+        <w:t xml:space="preserve">. </w:t>
+      </w:r>
+      <w:r>
+        <w:rPr>
+          <w:lang w:val="fr-FR"/>
+        </w:rPr>
+        <w:t>J'ai pu faire ce que j'avais</w:t>
+      </w:r>
+      <w:r>
+        <w:rPr>
+          <w:lang w:val="fr-FR"/>
+        </w:rPr>
+        <w:t xml:space="preserve"> </w:t>
+      </w:r>
+      <w:r>
+        <w:rPr>
+          <w:lang w:val="fr-FR"/>
+        </w:rPr>
+        <w:t>à</w:t>
+      </w:r>
+      <w:r>
+        <w:rPr>
+          <w:lang w:val="fr-FR"/>
+        </w:rPr>
+        <w:t xml:space="preserve"> faire, et on a bien travaillé ensemble. </w:t>
+      </w:r>
+      <w:proofErr w:type="spellStart"/>
+      <w:r>
+        <w:rPr>
+          <w:lang w:val="fr-FR"/>
+        </w:rPr>
+        <w:t>Neanmoins</w:t>
+      </w:r>
+      <w:proofErr w:type="spellEnd"/>
+      <w:r>
+        <w:rPr>
+          <w:lang w:val="fr-FR"/>
+        </w:rPr>
+        <w:t xml:space="preserve"> </w:t>
+      </w:r>
+      <w:r>
+        <w:rPr>
+          <w:lang w:val="fr-FR"/>
+        </w:rPr>
+        <w:t xml:space="preserve">je trouve que la communication ne s'était pas passé aussi bien qu'elle aurait pu </w:t>
+      </w:r>
+      <w:r>
+        <w:rPr>
+          <w:lang w:val="fr-FR"/>
+        </w:rPr>
+        <w:t>l’être</w:t>
+      </w:r>
+      <w:r>
+        <w:rPr>
+          <w:lang w:val="fr-FR"/>
+        </w:rPr>
+        <w:t xml:space="preserve">. </w:t>
+      </w:r>
+      <w:proofErr w:type="spellStart"/>
+      <w:r>
+        <w:t>Mais</w:t>
+      </w:r>
+      <w:proofErr w:type="spellEnd"/>
+      <w:r>
+        <w:t xml:space="preserve"> je </w:t>
+      </w:r>
+      <w:proofErr w:type="spellStart"/>
+      <w:proofErr w:type="gramStart"/>
+      <w:r>
+        <w:t>suis</w:t>
+      </w:r>
+      <w:proofErr w:type="spellEnd"/>
+      <w:proofErr w:type="gramEnd"/>
+      <w:r>
+        <w:t xml:space="preserve"> content </w:t>
+      </w:r>
+      <w:proofErr w:type="spellStart"/>
+      <w:r>
+        <w:t>d'avoir</w:t>
+      </w:r>
+      <w:proofErr w:type="spellEnd"/>
+      <w:r>
+        <w:t xml:space="preserve"> </w:t>
+      </w:r>
+      <w:proofErr w:type="spellStart"/>
+      <w:r>
+        <w:t>pu</w:t>
+      </w:r>
+      <w:proofErr w:type="spellEnd"/>
+      <w:r>
+        <w:t xml:space="preserve"> </w:t>
+      </w:r>
+      <w:proofErr w:type="spellStart"/>
+      <w:r>
+        <w:t>finir</w:t>
+      </w:r>
+      <w:proofErr w:type="spellEnd"/>
+      <w:r>
+        <w:t xml:space="preserve"> ma </w:t>
+      </w:r>
+      <w:proofErr w:type="spellStart"/>
+      <w:r>
+        <w:t>partie</w:t>
+      </w:r>
+      <w:proofErr w:type="spellEnd"/>
+      <w:r>
+        <w:t xml:space="preserve">, et la faire </w:t>
+      </w:r>
+      <w:proofErr w:type="spellStart"/>
+      <w:r>
+        <w:t>fonctionner</w:t>
+      </w:r>
+      <w:proofErr w:type="spellEnd"/>
+      <w:r>
+        <w:t xml:space="preserve"> ensemble avec </w:t>
+      </w:r>
+      <w:proofErr w:type="spellStart"/>
+      <w:r>
+        <w:t>cel</w:t>
+      </w:r>
+      <w:r>
+        <w:t>le</w:t>
+      </w:r>
+      <w:proofErr w:type="spellEnd"/>
+      <w:r>
+        <w:t xml:space="preserve"> des </w:t>
+      </w:r>
+      <w:proofErr w:type="spellStart"/>
+      <w:r>
+        <w:t>autres</w:t>
+      </w:r>
+      <w:proofErr w:type="spellEnd"/>
+      <w:r>
+        <w:t xml:space="preserve">. </w:t>
+      </w:r>
+      <w:r>
+        <w:rPr>
+          <w:lang w:val="fr-FR"/>
+        </w:rPr>
+        <w:t>Par contre,</w:t>
+      </w:r>
+      <w:r>
+        <w:rPr>
+          <w:lang w:val="fr-FR"/>
+        </w:rPr>
+        <w:t xml:space="preserve"> je pense que le sujet était assez mal expliqué. Mais il m'a finalement bien aidé </w:t>
+      </w:r>
+      <w:r>
+        <w:rPr>
+          <w:lang w:val="fr-FR"/>
+        </w:rPr>
+        <w:t>à</w:t>
+      </w:r>
+      <w:r>
+        <w:rPr>
+          <w:lang w:val="fr-FR"/>
+        </w:rPr>
+        <w:t xml:space="preserve"> pratiquer ce</w:t>
+      </w:r>
+      <w:r>
+        <w:rPr>
+          <w:lang w:val="fr-FR"/>
+        </w:rPr>
+        <w:t xml:space="preserve"> que nous avons vu </w:t>
+      </w:r>
+      <w:proofErr w:type="spellStart"/>
+      <w:r>
+        <w:rPr>
+          <w:lang w:val="fr-FR"/>
+        </w:rPr>
+        <w:t>précedemment</w:t>
+      </w:r>
+      <w:proofErr w:type="spellEnd"/>
+      <w:r>
+        <w:rPr>
+          <w:lang w:val="fr-FR"/>
+        </w:rPr>
+        <w:t xml:space="preserve"> pendant les </w:t>
+      </w:r>
+      <w:proofErr w:type="spellStart"/>
+      <w:r>
+        <w:rPr>
+          <w:lang w:val="fr-FR"/>
+        </w:rPr>
+        <w:t>prosits</w:t>
+      </w:r>
+      <w:proofErr w:type="spellEnd"/>
+      <w:r>
+        <w:rPr>
+          <w:lang w:val="fr-FR"/>
+        </w:rPr>
+        <w:t>.</w:t>
+      </w:r>
     </w:p>
     <w:p>
       <w:pPr>
@@ -3022,6 +3638,58 @@
       <w:u w:val="single"/>
     </w:rPr>
   </w:style>
+  <w:style w:type="paragraph" w:styleId="NormalWeb">
+    <w:name w:val="Normal (Web)"/>
+    <w:basedOn w:val="Normal"/>
+    <w:uiPriority w:val="99"/>
+    <w:semiHidden/>
+    <w:unhideWhenUsed/>
+    <w:rsid w:val="004F3801"/>
+    <w:pPr>
+      <w:spacing w:before="100" w:beforeAutospacing="1" w:after="100" w:afterAutospacing="1" w:line="240" w:lineRule="auto"/>
+    </w:pPr>
+    <w:rPr>
+      <w:rFonts w:ascii="Times New Roman" w:eastAsia="Times New Roman" w:hAnsi="Times New Roman" w:cs="Times New Roman"/>
+      <w:color w:val="auto"/>
+      <w:sz w:val="24"/>
+      <w:szCs w:val="24"/>
+    </w:rPr>
+  </w:style>
+  <w:style w:type="paragraph" w:styleId="Citationintense">
+    <w:name w:val="Intense Quote"/>
+    <w:basedOn w:val="Normal"/>
+    <w:next w:val="Normal"/>
+    <w:link w:val="CitationintenseCar"/>
+    <w:uiPriority w:val="30"/>
+    <w:qFormat/>
+    <w:rsid w:val="00BA6950"/>
+    <w:pPr>
+      <w:pBdr>
+        <w:top w:val="single" w:sz="4" w:space="10" w:color="5B9BD5" w:themeColor="accent1"/>
+        <w:bottom w:val="single" w:sz="4" w:space="10" w:color="5B9BD5" w:themeColor="accent1"/>
+      </w:pBdr>
+      <w:spacing w:before="360" w:after="360"/>
+      <w:ind w:left="864" w:right="864"/>
+      <w:jc w:val="center"/>
+    </w:pPr>
+    <w:rPr>
+      <w:i/>
+      <w:iCs/>
+      <w:color w:val="5B9BD5" w:themeColor="accent1"/>
+    </w:rPr>
+  </w:style>
+  <w:style w:type="character" w:customStyle="1" w:styleId="CitationintenseCar">
+    <w:name w:val="Citation intense Car"/>
+    <w:basedOn w:val="Policepardfaut"/>
+    <w:link w:val="Citationintense"/>
+    <w:uiPriority w:val="30"/>
+    <w:rsid w:val="00BA6950"/>
+    <w:rPr>
+      <w:i/>
+      <w:iCs/>
+      <w:color w:val="5B9BD5" w:themeColor="accent1"/>
+    </w:rPr>
+  </w:style>
 </w:styles>
 </file>
 

</xml_diff>